<commit_message>
completed booklet with test
</commit_message>
<xml_diff>
--- a/PHP/advanced_PHP/advanced_techniques.docx
+++ b/PHP/advanced_PHP/advanced_techniques.docx
@@ -410,14 +410,6 @@
         </w:rPr>
         <w:t xml:space="preserve"> function and then tell PHP to use that function by invoking the built in </w:t>
       </w:r>
-      <w:r>
-        <w:rPr>
-          <w:rFonts w:ascii="Arial" w:hAnsi="Arial" w:cs="Arial"/>
-          <w:i/>
-          <w:szCs w:val="32"/>
-        </w:rPr>
-        <w:t xml:space="preserve">usort90, </w:t>
-      </w:r>
       <w:proofErr w:type="spellStart"/>
       <w:proofErr w:type="gramStart"/>
       <w:r>
@@ -426,6 +418,41 @@
           <w:i/>
           <w:szCs w:val="32"/>
         </w:rPr>
+        <w:t>usort</w:t>
+      </w:r>
+      <w:proofErr w:type="spellEnd"/>
+      <w:r>
+        <w:rPr>
+          <w:rFonts w:ascii="Arial" w:hAnsi="Arial" w:cs="Arial"/>
+          <w:i/>
+          <w:szCs w:val="32"/>
+        </w:rPr>
+        <w:t>(</w:t>
+      </w:r>
+      <w:proofErr w:type="gramEnd"/>
+      <w:r>
+        <w:rPr>
+          <w:rFonts w:ascii="Arial" w:hAnsi="Arial" w:cs="Arial"/>
+          <w:i/>
+          <w:szCs w:val="32"/>
+        </w:rPr>
+        <w:t>)</w:t>
+      </w:r>
+      <w:r>
+        <w:rPr>
+          <w:rFonts w:ascii="Arial" w:hAnsi="Arial" w:cs="Arial"/>
+          <w:i/>
+          <w:szCs w:val="32"/>
+        </w:rPr>
+        <w:t xml:space="preserve">, </w:t>
+      </w:r>
+      <w:proofErr w:type="spellStart"/>
+      <w:r>
+        <w:rPr>
+          <w:rFonts w:ascii="Arial" w:hAnsi="Arial" w:cs="Arial"/>
+          <w:i/>
+          <w:szCs w:val="32"/>
+        </w:rPr>
         <w:t>uasort</w:t>
       </w:r>
       <w:proofErr w:type="spellEnd"/>
@@ -435,16 +462,7 @@
           <w:i/>
           <w:szCs w:val="32"/>
         </w:rPr>
-        <w:t>(</w:t>
-      </w:r>
-      <w:proofErr w:type="gramEnd"/>
-      <w:r>
-        <w:rPr>
-          <w:rFonts w:ascii="Arial" w:hAnsi="Arial" w:cs="Arial"/>
-          <w:i/>
-          <w:szCs w:val="32"/>
-        </w:rPr>
-        <w:t xml:space="preserve">) </w:t>
+        <w:t xml:space="preserve">() </w:t>
       </w:r>
       <w:r>
         <w:rPr>
@@ -1142,14 +1160,6 @@
       <w:pPr>
         <w:rPr>
           <w:rFonts w:ascii="Arial" w:hAnsi="Arial" w:cs="Arial"/>
-          <w:szCs w:val="32"/>
-        </w:rPr>
-      </w:pPr>
-    </w:p>
-    <w:p>
-      <w:pPr>
-        <w:rPr>
-          <w:rFonts w:ascii="Arial" w:hAnsi="Arial" w:cs="Arial"/>
           <w:b/>
           <w:szCs w:val="32"/>
         </w:rPr>
@@ -1598,23 +1608,23 @@
           <w:rFonts w:ascii="Arial" w:hAnsi="Arial" w:cs="Arial"/>
           <w:szCs w:val="32"/>
         </w:rPr>
+        <w:tab/>
+        <w:t>}</w:t>
+      </w:r>
+    </w:p>
+    <w:p>
+      <w:pPr>
+        <w:rPr>
+          <w:rFonts w:ascii="Arial" w:hAnsi="Arial" w:cs="Arial"/>
+          <w:szCs w:val="32"/>
+        </w:rPr>
+      </w:pPr>
+      <w:r>
+        <w:rPr>
+          <w:rFonts w:ascii="Arial" w:hAnsi="Arial" w:cs="Arial"/>
+          <w:szCs w:val="32"/>
+        </w:rPr>
         <w:lastRenderedPageBreak/>
-        <w:tab/>
-        <w:t>}</w:t>
-      </w:r>
-    </w:p>
-    <w:p>
-      <w:pPr>
-        <w:rPr>
-          <w:rFonts w:ascii="Arial" w:hAnsi="Arial" w:cs="Arial"/>
-          <w:szCs w:val="32"/>
-        </w:rPr>
-      </w:pPr>
-      <w:r>
-        <w:rPr>
-          <w:rFonts w:ascii="Arial" w:hAnsi="Arial" w:cs="Arial"/>
-          <w:szCs w:val="32"/>
-        </w:rPr>
         <w:t>The end result of a recursion is that the functions code is executed repeatedly, as if called from within a loop</w:t>
       </w:r>
       <w:r>
@@ -2410,46 +2420,36 @@
           <w:rFonts w:ascii="Arial" w:hAnsi="Arial" w:cs="Arial"/>
           <w:szCs w:val="32"/>
         </w:rPr>
+        <w:t>The function needs to be assigned to a variable. You would invoke it like:</w:t>
+      </w:r>
+      <w:r>
+        <w:rPr>
+          <w:rFonts w:ascii="Arial" w:hAnsi="Arial" w:cs="Arial"/>
+          <w:szCs w:val="32"/>
+        </w:rPr>
+        <w:t xml:space="preserve"> </w:t>
+      </w:r>
+      <w:r>
+        <w:rPr>
+          <w:rFonts w:ascii="Arial" w:hAnsi="Arial" w:cs="Arial"/>
+          <w:szCs w:val="32"/>
+        </w:rPr>
+        <w:t>$var(‘hi’);</w:t>
+      </w:r>
+    </w:p>
+    <w:p>
+      <w:pPr>
+        <w:rPr>
+          <w:rFonts w:ascii="Arial" w:hAnsi="Arial" w:cs="Arial"/>
+          <w:szCs w:val="32"/>
+        </w:rPr>
+      </w:pPr>
+      <w:r>
+        <w:rPr>
+          <w:rFonts w:ascii="Arial" w:hAnsi="Arial" w:cs="Arial"/>
+          <w:szCs w:val="32"/>
+        </w:rPr>
         <w:lastRenderedPageBreak/>
-        <w:t>The function needs to be assigned to a variable. You would invoke it like:</w:t>
-      </w:r>
-    </w:p>
-    <w:p>
-      <w:pPr>
-        <w:rPr>
-          <w:rFonts w:ascii="Arial" w:hAnsi="Arial" w:cs="Arial"/>
-          <w:szCs w:val="32"/>
-        </w:rPr>
-      </w:pPr>
-      <w:r>
-        <w:rPr>
-          <w:rFonts w:ascii="Arial" w:hAnsi="Arial" w:cs="Arial"/>
-          <w:szCs w:val="32"/>
-        </w:rPr>
-        <w:tab/>
-        <w:t>$var(‘hi’);</w:t>
-      </w:r>
-    </w:p>
-    <w:p>
-      <w:pPr>
-        <w:rPr>
-          <w:rFonts w:ascii="Arial" w:hAnsi="Arial" w:cs="Arial"/>
-          <w:szCs w:val="32"/>
-        </w:rPr>
-      </w:pPr>
-    </w:p>
-    <w:p>
-      <w:pPr>
-        <w:rPr>
-          <w:rFonts w:ascii="Arial" w:hAnsi="Arial" w:cs="Arial"/>
-          <w:szCs w:val="32"/>
-        </w:rPr>
-      </w:pPr>
-      <w:r>
-        <w:rPr>
-          <w:rFonts w:ascii="Arial" w:hAnsi="Arial" w:cs="Arial"/>
-          <w:szCs w:val="32"/>
-        </w:rPr>
         <w:t>Anonymous functions are best used on PHP functions which take a function as an argument and don’t need to be re-used.</w:t>
       </w:r>
     </w:p>
@@ -2852,7 +2852,7 @@
         </w:rPr>
         <w:t>=</w:t>
       </w:r>
-      <w:hyperlink r:id="rId4" w:history="1">
+      <w:hyperlink r:id="rId5" w:history="1">
         <w:r>
           <w:rPr>
             <w:rStyle w:val="Hyperlink"/>
@@ -2901,6 +2901,78 @@
         <w:tab/>
         <w:t>HTML;</w:t>
       </w:r>
+    </w:p>
+    <w:p>
+      <w:pPr>
+        <w:rPr>
+          <w:rFonts w:ascii="Arial" w:hAnsi="Arial" w:cs="Arial"/>
+          <w:b/>
+          <w:szCs w:val="32"/>
+        </w:rPr>
+      </w:pPr>
+    </w:p>
+    <w:p>
+      <w:pPr>
+        <w:rPr>
+          <w:rFonts w:ascii="Arial" w:hAnsi="Arial" w:cs="Arial"/>
+          <w:b/>
+          <w:szCs w:val="32"/>
+        </w:rPr>
+      </w:pPr>
+    </w:p>
+    <w:p>
+      <w:pPr>
+        <w:rPr>
+          <w:rFonts w:ascii="Arial" w:hAnsi="Arial" w:cs="Arial"/>
+          <w:b/>
+          <w:szCs w:val="32"/>
+        </w:rPr>
+      </w:pPr>
+    </w:p>
+    <w:p>
+      <w:pPr>
+        <w:rPr>
+          <w:rFonts w:ascii="Arial" w:hAnsi="Arial" w:cs="Arial"/>
+          <w:b/>
+          <w:szCs w:val="32"/>
+        </w:rPr>
+      </w:pPr>
+    </w:p>
+    <w:p>
+      <w:pPr>
+        <w:rPr>
+          <w:rFonts w:ascii="Arial" w:hAnsi="Arial" w:cs="Arial"/>
+          <w:b/>
+          <w:szCs w:val="32"/>
+        </w:rPr>
+      </w:pPr>
+    </w:p>
+    <w:p>
+      <w:pPr>
+        <w:rPr>
+          <w:rFonts w:ascii="Arial" w:hAnsi="Arial" w:cs="Arial"/>
+          <w:b/>
+          <w:szCs w:val="32"/>
+        </w:rPr>
+      </w:pPr>
+    </w:p>
+    <w:p>
+      <w:pPr>
+        <w:rPr>
+          <w:rFonts w:ascii="Arial" w:hAnsi="Arial" w:cs="Arial"/>
+          <w:b/>
+          <w:szCs w:val="32"/>
+        </w:rPr>
+      </w:pPr>
+    </w:p>
+    <w:p>
+      <w:pPr>
+        <w:rPr>
+          <w:rFonts w:ascii="Arial" w:hAnsi="Arial" w:cs="Arial"/>
+          <w:b/>
+          <w:szCs w:val="32"/>
+        </w:rPr>
+      </w:pPr>
       <w:bookmarkStart w:id="0" w:name="_GoBack"/>
       <w:bookmarkEnd w:id="0"/>
     </w:p>
@@ -2912,6 +2984,411 @@
           <w:szCs w:val="32"/>
         </w:rPr>
       </w:pPr>
+      <w:r>
+        <w:rPr>
+          <w:rFonts w:ascii="Arial" w:hAnsi="Arial" w:cs="Arial"/>
+          <w:b/>
+          <w:szCs w:val="32"/>
+        </w:rPr>
+        <w:lastRenderedPageBreak/>
+        <w:t>Test</w:t>
+      </w:r>
+    </w:p>
+    <w:p>
+      <w:pPr>
+        <w:pStyle w:val="ListParagraph"/>
+        <w:numPr>
+          <w:ilvl w:val="0"/>
+          <w:numId w:val="1"/>
+        </w:numPr>
+        <w:rPr>
+          <w:rFonts w:ascii="Arial" w:hAnsi="Arial" w:cs="Arial"/>
+          <w:szCs w:val="32"/>
+        </w:rPr>
+      </w:pPr>
+      <w:r>
+        <w:rPr>
+          <w:rFonts w:ascii="Arial" w:hAnsi="Arial" w:cs="Arial"/>
+          <w:szCs w:val="32"/>
+        </w:rPr>
+        <w:t>Create a multi-dimensional array with each item having 2 keys, one with a numeric value and the other with a string value:</w:t>
+      </w:r>
+    </w:p>
+    <w:p>
+      <w:pPr>
+        <w:pStyle w:val="ListParagraph"/>
+        <w:numPr>
+          <w:ilvl w:val="1"/>
+          <w:numId w:val="1"/>
+        </w:numPr>
+        <w:rPr>
+          <w:rFonts w:ascii="Arial" w:hAnsi="Arial" w:cs="Arial"/>
+          <w:szCs w:val="32"/>
+        </w:rPr>
+      </w:pPr>
+      <w:r>
+        <w:rPr>
+          <w:rFonts w:ascii="Arial" w:hAnsi="Arial" w:cs="Arial"/>
+          <w:szCs w:val="32"/>
+        </w:rPr>
+        <w:t>Sort numerically</w:t>
+      </w:r>
+    </w:p>
+    <w:p>
+      <w:pPr>
+        <w:pStyle w:val="ListParagraph"/>
+        <w:numPr>
+          <w:ilvl w:val="1"/>
+          <w:numId w:val="1"/>
+        </w:numPr>
+        <w:rPr>
+          <w:rFonts w:ascii="Arial" w:hAnsi="Arial" w:cs="Arial"/>
+          <w:szCs w:val="32"/>
+        </w:rPr>
+      </w:pPr>
+      <w:r>
+        <w:rPr>
+          <w:rFonts w:ascii="Arial" w:hAnsi="Arial" w:cs="Arial"/>
+          <w:szCs w:val="32"/>
+        </w:rPr>
+        <w:t>Sort alphabetically</w:t>
+      </w:r>
+    </w:p>
+    <w:p>
+      <w:pPr>
+        <w:pStyle w:val="ListParagraph"/>
+        <w:numPr>
+          <w:ilvl w:val="0"/>
+          <w:numId w:val="1"/>
+        </w:numPr>
+        <w:rPr>
+          <w:rFonts w:ascii="Arial" w:hAnsi="Arial" w:cs="Arial"/>
+          <w:szCs w:val="32"/>
+        </w:rPr>
+      </w:pPr>
+      <w:r>
+        <w:rPr>
+          <w:rFonts w:ascii="Arial" w:hAnsi="Arial" w:cs="Arial"/>
+          <w:szCs w:val="32"/>
+        </w:rPr>
+        <w:t xml:space="preserve">What is the difference between: </w:t>
+      </w:r>
+      <w:proofErr w:type="spellStart"/>
+      <w:proofErr w:type="gramStart"/>
+      <w:r>
+        <w:rPr>
+          <w:rFonts w:ascii="Arial" w:hAnsi="Arial" w:cs="Arial"/>
+          <w:szCs w:val="32"/>
+        </w:rPr>
+        <w:t>usort</w:t>
+      </w:r>
+      <w:proofErr w:type="spellEnd"/>
+      <w:r>
+        <w:rPr>
+          <w:rFonts w:ascii="Arial" w:hAnsi="Arial" w:cs="Arial"/>
+          <w:szCs w:val="32"/>
+        </w:rPr>
+        <w:t>(</w:t>
+      </w:r>
+      <w:proofErr w:type="gramEnd"/>
+      <w:r>
+        <w:rPr>
+          <w:rFonts w:ascii="Arial" w:hAnsi="Arial" w:cs="Arial"/>
+          <w:szCs w:val="32"/>
+        </w:rPr>
+        <w:t xml:space="preserve">), </w:t>
+      </w:r>
+      <w:proofErr w:type="spellStart"/>
+      <w:r>
+        <w:rPr>
+          <w:rFonts w:ascii="Arial" w:hAnsi="Arial" w:cs="Arial"/>
+          <w:szCs w:val="32"/>
+        </w:rPr>
+        <w:t>uasort</w:t>
+      </w:r>
+      <w:proofErr w:type="spellEnd"/>
+      <w:r>
+        <w:rPr>
+          <w:rFonts w:ascii="Arial" w:hAnsi="Arial" w:cs="Arial"/>
+          <w:szCs w:val="32"/>
+        </w:rPr>
+        <w:t xml:space="preserve">() &amp; </w:t>
+      </w:r>
+      <w:proofErr w:type="spellStart"/>
+      <w:r>
+        <w:rPr>
+          <w:rFonts w:ascii="Arial" w:hAnsi="Arial" w:cs="Arial"/>
+          <w:szCs w:val="32"/>
+        </w:rPr>
+        <w:t>uksort</w:t>
+      </w:r>
+      <w:proofErr w:type="spellEnd"/>
+      <w:r>
+        <w:rPr>
+          <w:rFonts w:ascii="Arial" w:hAnsi="Arial" w:cs="Arial"/>
+          <w:szCs w:val="32"/>
+        </w:rPr>
+        <w:t>()?</w:t>
+      </w:r>
+    </w:p>
+    <w:p>
+      <w:pPr>
+        <w:pStyle w:val="ListParagraph"/>
+        <w:numPr>
+          <w:ilvl w:val="0"/>
+          <w:numId w:val="1"/>
+        </w:numPr>
+        <w:rPr>
+          <w:rFonts w:ascii="Arial" w:hAnsi="Arial" w:cs="Arial"/>
+          <w:szCs w:val="32"/>
+        </w:rPr>
+      </w:pPr>
+      <w:r>
+        <w:rPr>
+          <w:rFonts w:ascii="Arial" w:hAnsi="Arial" w:cs="Arial"/>
+          <w:szCs w:val="32"/>
+        </w:rPr>
+        <w:t xml:space="preserve">Use </w:t>
+      </w:r>
+      <w:proofErr w:type="gramStart"/>
+      <w:r>
+        <w:rPr>
+          <w:rFonts w:ascii="Arial" w:hAnsi="Arial" w:cs="Arial"/>
+          <w:i/>
+          <w:szCs w:val="32"/>
+        </w:rPr>
+        <w:t>list(</w:t>
+      </w:r>
+      <w:proofErr w:type="gramEnd"/>
+      <w:r>
+        <w:rPr>
+          <w:rFonts w:ascii="Arial" w:hAnsi="Arial" w:cs="Arial"/>
+          <w:i/>
+          <w:szCs w:val="32"/>
+        </w:rPr>
+        <w:t>)</w:t>
+      </w:r>
+      <w:r>
+        <w:rPr>
+          <w:rFonts w:ascii="Arial" w:hAnsi="Arial" w:cs="Arial"/>
+          <w:szCs w:val="32"/>
+        </w:rPr>
+        <w:t xml:space="preserve"> to assign some variables</w:t>
+      </w:r>
+    </w:p>
+    <w:p>
+      <w:pPr>
+        <w:pStyle w:val="ListParagraph"/>
+        <w:numPr>
+          <w:ilvl w:val="0"/>
+          <w:numId w:val="1"/>
+        </w:numPr>
+        <w:rPr>
+          <w:rFonts w:ascii="Arial" w:hAnsi="Arial" w:cs="Arial"/>
+          <w:szCs w:val="32"/>
+        </w:rPr>
+      </w:pPr>
+      <w:r>
+        <w:rPr>
+          <w:rFonts w:ascii="Arial" w:hAnsi="Arial" w:cs="Arial"/>
+          <w:szCs w:val="32"/>
+        </w:rPr>
+        <w:t xml:space="preserve">What is </w:t>
+      </w:r>
+      <w:proofErr w:type="spellStart"/>
+      <w:r>
+        <w:rPr>
+          <w:rFonts w:ascii="Arial" w:hAnsi="Arial" w:cs="Arial"/>
+          <w:szCs w:val="32"/>
+        </w:rPr>
+        <w:t>typehinting</w:t>
+      </w:r>
+      <w:proofErr w:type="spellEnd"/>
+      <w:r>
+        <w:rPr>
+          <w:rFonts w:ascii="Arial" w:hAnsi="Arial" w:cs="Arial"/>
+          <w:szCs w:val="32"/>
+        </w:rPr>
+        <w:t>? Give example</w:t>
+      </w:r>
+    </w:p>
+    <w:p>
+      <w:pPr>
+        <w:pStyle w:val="ListParagraph"/>
+        <w:numPr>
+          <w:ilvl w:val="0"/>
+          <w:numId w:val="1"/>
+        </w:numPr>
+        <w:rPr>
+          <w:rFonts w:ascii="Arial" w:hAnsi="Arial" w:cs="Arial"/>
+          <w:szCs w:val="32"/>
+        </w:rPr>
+      </w:pPr>
+      <w:r>
+        <w:rPr>
+          <w:rFonts w:ascii="Arial" w:hAnsi="Arial" w:cs="Arial"/>
+          <w:szCs w:val="32"/>
+        </w:rPr>
+        <w:t>What is a recursive function? Give an example searching through a directory</w:t>
+      </w:r>
+    </w:p>
+    <w:p>
+      <w:pPr>
+        <w:pStyle w:val="ListParagraph"/>
+        <w:numPr>
+          <w:ilvl w:val="0"/>
+          <w:numId w:val="1"/>
+        </w:numPr>
+        <w:rPr>
+          <w:rFonts w:ascii="Arial" w:hAnsi="Arial" w:cs="Arial"/>
+          <w:szCs w:val="32"/>
+        </w:rPr>
+      </w:pPr>
+      <w:r>
+        <w:rPr>
+          <w:rFonts w:ascii="Arial" w:hAnsi="Arial" w:cs="Arial"/>
+          <w:szCs w:val="32"/>
+        </w:rPr>
+        <w:t>What is a static variable? Give example using a recursive function</w:t>
+      </w:r>
+    </w:p>
+    <w:p>
+      <w:pPr>
+        <w:pStyle w:val="ListParagraph"/>
+        <w:numPr>
+          <w:ilvl w:val="0"/>
+          <w:numId w:val="1"/>
+        </w:numPr>
+        <w:rPr>
+          <w:rFonts w:ascii="Arial" w:hAnsi="Arial" w:cs="Arial"/>
+          <w:szCs w:val="32"/>
+        </w:rPr>
+      </w:pPr>
+      <w:r>
+        <w:rPr>
+          <w:rFonts w:ascii="Arial" w:hAnsi="Arial" w:cs="Arial"/>
+          <w:szCs w:val="32"/>
+        </w:rPr>
+        <w:t>What are anonymous functions also called?</w:t>
+      </w:r>
+    </w:p>
+    <w:p>
+      <w:pPr>
+        <w:pStyle w:val="ListParagraph"/>
+        <w:numPr>
+          <w:ilvl w:val="0"/>
+          <w:numId w:val="1"/>
+        </w:numPr>
+        <w:rPr>
+          <w:rFonts w:ascii="Arial" w:hAnsi="Arial" w:cs="Arial"/>
+          <w:szCs w:val="32"/>
+        </w:rPr>
+      </w:pPr>
+      <w:r>
+        <w:rPr>
+          <w:rFonts w:ascii="Arial" w:hAnsi="Arial" w:cs="Arial"/>
+          <w:szCs w:val="32"/>
+        </w:rPr>
+        <w:t xml:space="preserve">What </w:t>
+      </w:r>
+      <w:r>
+        <w:rPr>
+          <w:rFonts w:ascii="Arial" w:hAnsi="Arial" w:cs="Arial"/>
+          <w:szCs w:val="32"/>
+        </w:rPr>
+        <w:t>are</w:t>
+      </w:r>
+      <w:r>
+        <w:rPr>
+          <w:rFonts w:ascii="Arial" w:hAnsi="Arial" w:cs="Arial"/>
+          <w:szCs w:val="32"/>
+        </w:rPr>
+        <w:t xml:space="preserve"> the benefit</w:t>
+      </w:r>
+      <w:r>
+        <w:rPr>
+          <w:rFonts w:ascii="Arial" w:hAnsi="Arial" w:cs="Arial"/>
+          <w:szCs w:val="32"/>
+        </w:rPr>
+        <w:t>s</w:t>
+      </w:r>
+      <w:r>
+        <w:rPr>
+          <w:rFonts w:ascii="Arial" w:hAnsi="Arial" w:cs="Arial"/>
+          <w:szCs w:val="32"/>
+        </w:rPr>
+        <w:t xml:space="preserve"> of using anonymous functions?</w:t>
+      </w:r>
+    </w:p>
+    <w:p>
+      <w:pPr>
+        <w:pStyle w:val="ListParagraph"/>
+        <w:numPr>
+          <w:ilvl w:val="0"/>
+          <w:numId w:val="1"/>
+        </w:numPr>
+        <w:rPr>
+          <w:rFonts w:ascii="Arial" w:hAnsi="Arial" w:cs="Arial"/>
+          <w:szCs w:val="32"/>
+        </w:rPr>
+      </w:pPr>
+      <w:r>
+        <w:rPr>
+          <w:rFonts w:ascii="Arial" w:hAnsi="Arial" w:cs="Arial"/>
+          <w:szCs w:val="32"/>
+        </w:rPr>
+        <w:t xml:space="preserve">Echo some HTML onto a page using the </w:t>
+      </w:r>
+      <w:r>
+        <w:rPr>
+          <w:rFonts w:ascii="Arial" w:hAnsi="Arial" w:cs="Arial"/>
+          <w:i/>
+          <w:szCs w:val="32"/>
+        </w:rPr>
+        <w:t>heredoc</w:t>
+      </w:r>
+      <w:r>
+        <w:rPr>
+          <w:rFonts w:ascii="Arial" w:hAnsi="Arial" w:cs="Arial"/>
+          <w:szCs w:val="32"/>
+        </w:rPr>
+        <w:t xml:space="preserve"> syntax</w:t>
+      </w:r>
+    </w:p>
+    <w:p>
+      <w:pPr>
+        <w:pStyle w:val="ListParagraph"/>
+        <w:numPr>
+          <w:ilvl w:val="0"/>
+          <w:numId w:val="1"/>
+        </w:numPr>
+        <w:rPr>
+          <w:rFonts w:ascii="Arial" w:hAnsi="Arial" w:cs="Arial"/>
+          <w:szCs w:val="32"/>
+        </w:rPr>
+      </w:pPr>
+      <w:r>
+        <w:rPr>
+          <w:rFonts w:ascii="Arial" w:hAnsi="Arial" w:cs="Arial"/>
+          <w:szCs w:val="32"/>
+        </w:rPr>
+        <w:t xml:space="preserve">Store some HTML in a variable using the </w:t>
+      </w:r>
+      <w:r>
+        <w:rPr>
+          <w:rFonts w:ascii="Arial" w:hAnsi="Arial" w:cs="Arial"/>
+          <w:i/>
+          <w:szCs w:val="32"/>
+        </w:rPr>
+        <w:t>heredoc</w:t>
+      </w:r>
+      <w:r>
+        <w:rPr>
+          <w:rFonts w:ascii="Arial" w:hAnsi="Arial" w:cs="Arial"/>
+          <w:szCs w:val="32"/>
+        </w:rPr>
+        <w:t xml:space="preserve"> syntax</w:t>
+      </w:r>
     </w:p>
     <w:sectPr>
       <w:pgSz w:w="11906" w:h="16838"/>
@@ -2921,6 +3398,100 @@
     </w:sectPr>
   </w:body>
 </w:document>
+</file>
+
+<file path=word/numbering.xml><?xml version="1.0" encoding="utf-8"?>
+<w:numbering xmlns:wpc="http://schemas.microsoft.com/office/word/2010/wordprocessingCanvas" xmlns:cx="http://schemas.microsoft.com/office/drawing/2014/chartex" xmlns:cx1="http://schemas.microsoft.com/office/drawing/2015/9/8/chartex" xmlns:cx2="http://schemas.microsoft.com/office/drawing/2015/10/21/chartex" xmlns:cx3="http://schemas.microsoft.com/office/drawing/2016/5/9/chartex" xmlns:cx4="http://schemas.microsoft.com/office/drawing/2016/5/10/chartex" xmlns:cx5="http://schemas.microsoft.com/office/drawing/2016/5/11/chartex" xmlns:cx6="http://schemas.microsoft.com/office/drawing/2016/5/12/chartex" xmlns:cx7="http://schemas.microsoft.com/office/drawing/2016/5/13/chartex" xmlns:cx8="http://schemas.microsoft.com/office/drawing/2016/5/14/chartex" xmlns:mc="http://schemas.openxmlformats.org/markup-compatibility/2006" xmlns:aink="http://schemas.microsoft.com/office/drawing/2016/ink" xmlns:am3d="http://schemas.microsoft.com/office/drawing/2017/model3d" xmlns:o="urn:schemas-microsoft-com:office:office" xmlns:r="http://schemas.openxmlformats.org/officeDocument/2006/relationships" xmlns:m="http://schemas.openxmlformats.org/officeDocument/2006/math" xmlns:v="urn:schemas-microsoft-com:vml" xmlns:wp14="http://schemas.microsoft.com/office/word/2010/wordprocessingDrawing" xmlns:wp="http://schemas.openxmlformats.org/drawingml/2006/wordprocessingDrawing" xmlns:w10="urn:schemas-microsoft-com:office:word" xmlns:w="http://schemas.openxmlformats.org/wordprocessingml/2006/main" xmlns:w14="http://schemas.microsoft.com/office/word/2010/wordml" xmlns:w15="http://schemas.microsoft.com/office/word/2012/wordml" xmlns:w16cid="http://schemas.microsoft.com/office/word/2016/wordml/cid" xmlns:w16se="http://schemas.microsoft.com/office/word/2015/wordml/symex" xmlns:wpg="http://schemas.microsoft.com/office/word/2010/wordprocessingGroup" xmlns:wpi="http://schemas.microsoft.com/office/word/2010/wordprocessingInk" xmlns:wne="http://schemas.microsoft.com/office/word/2006/wordml" xmlns:wps="http://schemas.microsoft.com/office/word/2010/wordprocessingShape" mc:Ignorable="w14 w15 w16se w16cid wp14">
+  <w:abstractNum w:abstractNumId="0" w15:restartNumberingAfterBreak="0">
+    <w:nsid w:val="4CC01FE9"/>
+    <w:multiLevelType w:val="hybridMultilevel"/>
+    <w:tmpl w:val="E41A7FDE"/>
+    <w:lvl w:ilvl="0" w:tplc="0809000F">
+      <w:start w:val="1"/>
+      <w:numFmt w:val="decimal"/>
+      <w:lvlText w:val="%1."/>
+      <w:lvlJc w:val="left"/>
+      <w:pPr>
+        <w:ind w:left="720" w:hanging="360"/>
+      </w:pPr>
+    </w:lvl>
+    <w:lvl w:ilvl="1" w:tplc="08090019">
+      <w:start w:val="1"/>
+      <w:numFmt w:val="lowerLetter"/>
+      <w:lvlText w:val="%2."/>
+      <w:lvlJc w:val="left"/>
+      <w:pPr>
+        <w:ind w:left="1440" w:hanging="360"/>
+      </w:pPr>
+    </w:lvl>
+    <w:lvl w:ilvl="2" w:tplc="0809001B" w:tentative="1">
+      <w:start w:val="1"/>
+      <w:numFmt w:val="lowerRoman"/>
+      <w:lvlText w:val="%3."/>
+      <w:lvlJc w:val="right"/>
+      <w:pPr>
+        <w:ind w:left="2160" w:hanging="180"/>
+      </w:pPr>
+    </w:lvl>
+    <w:lvl w:ilvl="3" w:tplc="0809000F" w:tentative="1">
+      <w:start w:val="1"/>
+      <w:numFmt w:val="decimal"/>
+      <w:lvlText w:val="%4."/>
+      <w:lvlJc w:val="left"/>
+      <w:pPr>
+        <w:ind w:left="2880" w:hanging="360"/>
+      </w:pPr>
+    </w:lvl>
+    <w:lvl w:ilvl="4" w:tplc="08090019" w:tentative="1">
+      <w:start w:val="1"/>
+      <w:numFmt w:val="lowerLetter"/>
+      <w:lvlText w:val="%5."/>
+      <w:lvlJc w:val="left"/>
+      <w:pPr>
+        <w:ind w:left="3600" w:hanging="360"/>
+      </w:pPr>
+    </w:lvl>
+    <w:lvl w:ilvl="5" w:tplc="0809001B" w:tentative="1">
+      <w:start w:val="1"/>
+      <w:numFmt w:val="lowerRoman"/>
+      <w:lvlText w:val="%6."/>
+      <w:lvlJc w:val="right"/>
+      <w:pPr>
+        <w:ind w:left="4320" w:hanging="180"/>
+      </w:pPr>
+    </w:lvl>
+    <w:lvl w:ilvl="6" w:tplc="0809000F" w:tentative="1">
+      <w:start w:val="1"/>
+      <w:numFmt w:val="decimal"/>
+      <w:lvlText w:val="%7."/>
+      <w:lvlJc w:val="left"/>
+      <w:pPr>
+        <w:ind w:left="5040" w:hanging="360"/>
+      </w:pPr>
+    </w:lvl>
+    <w:lvl w:ilvl="7" w:tplc="08090019" w:tentative="1">
+      <w:start w:val="1"/>
+      <w:numFmt w:val="lowerLetter"/>
+      <w:lvlText w:val="%8."/>
+      <w:lvlJc w:val="left"/>
+      <w:pPr>
+        <w:ind w:left="5760" w:hanging="360"/>
+      </w:pPr>
+    </w:lvl>
+    <w:lvl w:ilvl="8" w:tplc="0809001B" w:tentative="1">
+      <w:start w:val="1"/>
+      <w:numFmt w:val="lowerRoman"/>
+      <w:lvlText w:val="%9."/>
+      <w:lvlJc w:val="right"/>
+      <w:pPr>
+        <w:ind w:left="6480" w:hanging="180"/>
+      </w:pPr>
+    </w:lvl>
+  </w:abstractNum>
+  <w:num w:numId="1">
+    <w:abstractNumId w:val="0"/>
+  </w:num>
+</w:numbering>
 </file>
 
 <file path=word/styles.xml><?xml version="1.0" encoding="utf-8"?>
@@ -3371,6 +3942,17 @@
       <w:shd w:val="clear" w:color="auto" w:fill="E1DFDD"/>
     </w:rPr>
   </w:style>
+  <w:style w:type="paragraph" w:styleId="ListParagraph">
+    <w:name w:val="List Paragraph"/>
+    <w:basedOn w:val="Normal"/>
+    <w:uiPriority w:val="34"/>
+    <w:qFormat/>
+    <w:rsid w:val="00CA6AA0"/>
+    <w:pPr>
+      <w:ind w:left="720"/>
+      <w:contextualSpacing/>
+    </w:pPr>
+  </w:style>
 </w:styles>
 </file>
 

</xml_diff>